<commit_message>
filter added and seat also added
</commit_message>
<xml_diff>
--- a/DOCUMENTATION-2.docx
+++ b/DOCUMENTATION-2.docx
@@ -207,8 +207,6 @@
         </w:rPr>
         <w:tab/>
       </w:r>
-      <w:bookmarkStart w:id="0" w:name="_GoBack"/>
-      <w:bookmarkEnd w:id="0"/>
     </w:p>
     <w:p>
       <w:pPr>
@@ -645,6 +643,7 @@
         <w:spacing w:after="0" w:line="240" w:lineRule="auto"/>
         <w:rPr>
           <w:rFonts w:ascii="Courier New" w:hAnsi="Courier New" w:cs="Courier New"/>
+          <w:color w:val="000000"/>
           <w:sz w:val="28"/>
           <w:szCs w:val="28"/>
         </w:rPr>
@@ -695,6 +694,71 @@
           <w:szCs w:val="28"/>
         </w:rPr>
         <w:t xml:space="preserve">) </w:t>
+      </w:r>
+    </w:p>
+    <w:p>
+      <w:pPr>
+        <w:autoSpaceDE w:val="0"/>
+        <w:autoSpaceDN w:val="0"/>
+        <w:adjustRightInd w:val="0"/>
+        <w:spacing w:after="0" w:line="240" w:lineRule="auto"/>
+        <w:rPr>
+          <w:rFonts w:ascii="Courier New" w:hAnsi="Courier New" w:cs="Courier New"/>
+          <w:sz w:val="28"/>
+          <w:szCs w:val="28"/>
+        </w:rPr>
+      </w:pPr>
+      <w:r>
+        <w:rPr>
+          <w:rFonts w:ascii="Courier New" w:hAnsi="Courier New" w:cs="Courier New"/>
+          <w:color w:val="646464"/>
+          <w:sz w:val="28"/>
+          <w:szCs w:val="28"/>
+          <w:shd w:val="clear" w:color="auto" w:fill="E8F2FE"/>
+        </w:rPr>
+        <w:t>@</w:t>
+      </w:r>
+      <w:proofErr w:type="spellStart"/>
+      <w:r>
+        <w:rPr>
+          <w:rFonts w:ascii="Courier New" w:hAnsi="Courier New" w:cs="Courier New"/>
+          <w:color w:val="646464"/>
+          <w:sz w:val="28"/>
+          <w:szCs w:val="28"/>
+          <w:shd w:val="clear" w:color="auto" w:fill="E8F2FE"/>
+        </w:rPr>
+        <w:t>GetMapping</w:t>
+      </w:r>
+      <w:proofErr w:type="spellEnd"/>
+      <w:r>
+        <w:rPr>
+          <w:rFonts w:ascii="Courier New" w:hAnsi="Courier New" w:cs="Courier New"/>
+          <w:color w:val="000000"/>
+          <w:sz w:val="28"/>
+          <w:szCs w:val="28"/>
+          <w:shd w:val="clear" w:color="auto" w:fill="E8F2FE"/>
+        </w:rPr>
+        <w:t>(</w:t>
+      </w:r>
+      <w:r>
+        <w:rPr>
+          <w:rFonts w:ascii="Courier New" w:hAnsi="Courier New" w:cs="Courier New"/>
+          <w:color w:val="2A00FF"/>
+          <w:sz w:val="28"/>
+          <w:szCs w:val="28"/>
+          <w:shd w:val="clear" w:color="auto" w:fill="E8F2FE"/>
+        </w:rPr>
+        <w:t>"/get-all"</w:t>
+      </w:r>
+      <w:r>
+        <w:rPr>
+          <w:rFonts w:ascii="Courier New" w:hAnsi="Courier New" w:cs="Courier New"/>
+          <w:color w:val="000000"/>
+          <w:sz w:val="28"/>
+          <w:szCs w:val="28"/>
+          <w:shd w:val="clear" w:color="auto" w:fill="E8F2FE"/>
+        </w:rPr>
+        <w:t>)</w:t>
       </w:r>
     </w:p>
     <w:p>
@@ -1681,17 +1745,7 @@
           <w:szCs w:val="36"/>
           <w:shd w:val="clear" w:color="auto" w:fill="E8F2FE"/>
         </w:rPr>
-        <w:t>"/get/</w:t>
-      </w:r>
-      <w:r>
-        <w:rPr>
-          <w:rFonts w:ascii="Courier New" w:hAnsi="Courier New" w:cs="Courier New"/>
-          <w:color w:val="2A00FF"/>
-          <w:sz w:val="36"/>
-          <w:szCs w:val="36"/>
-          <w:shd w:val="clear" w:color="auto" w:fill="E8F2FE"/>
-        </w:rPr>
-        <w:t>{</w:t>
+        <w:t>"/get/{</w:t>
       </w:r>
       <w:proofErr w:type="spellStart"/>
       <w:r>
@@ -1734,8 +1788,10 @@
         <w:spacing w:after="0" w:line="240" w:lineRule="auto"/>
         <w:rPr>
           <w:rFonts w:ascii="Courier New" w:hAnsi="Courier New" w:cs="Courier New"/>
-          <w:sz w:val="36"/>
-          <w:szCs w:val="36"/>
+          <w:color w:val="000000"/>
+          <w:sz w:val="36"/>
+          <w:szCs w:val="36"/>
+          <w:shd w:val="clear" w:color="auto" w:fill="E8F2FE"/>
         </w:rPr>
       </w:pPr>
       <w:r>
@@ -1837,6 +1893,120 @@
     </w:p>
     <w:p>
       <w:pPr>
+        <w:autoSpaceDE w:val="0"/>
+        <w:autoSpaceDN w:val="0"/>
+        <w:adjustRightInd w:val="0"/>
+        <w:spacing w:after="0" w:line="240" w:lineRule="auto"/>
+        <w:rPr>
+          <w:rFonts w:ascii="Courier New" w:hAnsi="Courier New" w:cs="Courier New"/>
+          <w:color w:val="000000"/>
+          <w:sz w:val="36"/>
+          <w:szCs w:val="36"/>
+          <w:shd w:val="clear" w:color="auto" w:fill="E8F2FE"/>
+        </w:rPr>
+      </w:pPr>
+      <w:r>
+        <w:rPr>
+          <w:rFonts w:ascii="Courier New" w:hAnsi="Courier New" w:cs="Courier New"/>
+          <w:color w:val="646464"/>
+          <w:sz w:val="36"/>
+          <w:szCs w:val="36"/>
+          <w:shd w:val="clear" w:color="auto" w:fill="E8F2FE"/>
+        </w:rPr>
+        <w:t>@</w:t>
+      </w:r>
+      <w:proofErr w:type="spellStart"/>
+      <w:r>
+        <w:rPr>
+          <w:rFonts w:ascii="Courier New" w:hAnsi="Courier New" w:cs="Courier New"/>
+          <w:color w:val="646464"/>
+          <w:sz w:val="36"/>
+          <w:szCs w:val="36"/>
+          <w:shd w:val="clear" w:color="auto" w:fill="E8F2FE"/>
+        </w:rPr>
+        <w:t>PutMapping</w:t>
+      </w:r>
+      <w:proofErr w:type="spellEnd"/>
+      <w:r>
+        <w:rPr>
+          <w:rFonts w:ascii="Courier New" w:hAnsi="Courier New" w:cs="Courier New"/>
+          <w:color w:val="000000"/>
+          <w:sz w:val="36"/>
+          <w:szCs w:val="36"/>
+          <w:shd w:val="clear" w:color="auto" w:fill="E8F2FE"/>
+        </w:rPr>
+        <w:t>(</w:t>
+      </w:r>
+      <w:r>
+        <w:rPr>
+          <w:rFonts w:ascii="Courier New" w:hAnsi="Courier New" w:cs="Courier New"/>
+          <w:color w:val="2A00FF"/>
+          <w:sz w:val="36"/>
+          <w:szCs w:val="36"/>
+          <w:shd w:val="clear" w:color="auto" w:fill="E8F2FE"/>
+        </w:rPr>
+        <w:t>"/update/{</w:t>
+      </w:r>
+      <w:proofErr w:type="spellStart"/>
+      <w:r>
+        <w:rPr>
+          <w:rFonts w:ascii="Courier New" w:hAnsi="Courier New" w:cs="Courier New"/>
+          <w:color w:val="2A00FF"/>
+          <w:sz w:val="36"/>
+          <w:szCs w:val="36"/>
+          <w:shd w:val="clear" w:color="auto" w:fill="E8F2FE"/>
+        </w:rPr>
+        <w:t>bs</w:t>
+      </w:r>
+      <w:bookmarkStart w:id="0" w:name="_GoBack"/>
+      <w:bookmarkEnd w:id="0"/>
+      <w:r>
+        <w:rPr>
+          <w:rFonts w:ascii="Courier New" w:hAnsi="Courier New" w:cs="Courier New"/>
+          <w:color w:val="2A00FF"/>
+          <w:sz w:val="36"/>
+          <w:szCs w:val="36"/>
+          <w:shd w:val="clear" w:color="auto" w:fill="E8F2FE"/>
+        </w:rPr>
+        <w:t>id</w:t>
+      </w:r>
+      <w:proofErr w:type="spellEnd"/>
+      <w:r>
+        <w:rPr>
+          <w:rFonts w:ascii="Courier New" w:hAnsi="Courier New" w:cs="Courier New"/>
+          <w:color w:val="2A00FF"/>
+          <w:sz w:val="36"/>
+          <w:szCs w:val="36"/>
+          <w:shd w:val="clear" w:color="auto" w:fill="E8F2FE"/>
+        </w:rPr>
+        <w:t>}"</w:t>
+      </w:r>
+      <w:r>
+        <w:rPr>
+          <w:rFonts w:ascii="Courier New" w:hAnsi="Courier New" w:cs="Courier New"/>
+          <w:color w:val="000000"/>
+          <w:sz w:val="36"/>
+          <w:szCs w:val="36"/>
+          <w:shd w:val="clear" w:color="auto" w:fill="E8F2FE"/>
+        </w:rPr>
+        <w:t>)</w:t>
+      </w:r>
+    </w:p>
+    <w:p>
+      <w:pPr>
+        <w:autoSpaceDE w:val="0"/>
+        <w:autoSpaceDN w:val="0"/>
+        <w:adjustRightInd w:val="0"/>
+        <w:spacing w:after="0" w:line="240" w:lineRule="auto"/>
+        <w:rPr>
+          <w:rFonts w:ascii="Courier New" w:hAnsi="Courier New" w:cs="Courier New"/>
+          <w:sz w:val="36"/>
+          <w:szCs w:val="36"/>
+        </w:rPr>
+      </w:pPr>
+    </w:p>
+    <w:p>
+      <w:pPr>
         <w:rPr>
           <w:sz w:val="40"/>
           <w:szCs w:val="40"/>
@@ -1893,9 +2063,11 @@
       <w:r>
         <w:rPr>
           <w:rFonts w:ascii="Courier New" w:hAnsi="Courier New" w:cs="Courier New"/>
-          <w:color w:val="000000"/>
-          <w:sz w:val="36"/>
-          <w:szCs w:val="36"/>
+          <w:noProof/>
+          <w:color w:val="000000"/>
+          <w:sz w:val="36"/>
+          <w:szCs w:val="36"/>
+          <w:lang w:eastAsia="en-IN"/>
         </w:rPr>
         <w:lastRenderedPageBreak/>
         <w:drawing>

</xml_diff>